<commit_message>
Spelling and copy/paste errors in TKB fixed. Short description for Anslutningskatalog in AB added.
</commit_message>
<xml_diff>
--- a/ServiceInteractions/riv/clinicalprocess/healthcond/actoutcome/tags/clinicalprocess_healthcond_actoutcome_2.0_RC13/docs/Arkitekturella beslut.docx
+++ b/ServiceInteractions/riv/clinicalprocess/healthcond/actoutcome/tags/clinicalprocess_healthcond_actoutcome_2.0_RC13/docs/Arkitekturella beslut.docx
@@ -235,60 +235,58 @@
           <w:sz w:val="36"/>
           <w:szCs w:val="36"/>
         </w:rPr>
-        <w:t>R</w:t>
-      </w:r>
-      <w:bookmarkStart w:id="1" w:name="_GoBack"/>
+        <w:t>RC13</w:t>
+      </w:r>
       <w:r>
         <w:rPr>
           <w:color w:val="92D050"/>
           <w:sz w:val="36"/>
           <w:szCs w:val="36"/>
         </w:rPr>
-        <w:t>C1</w:t>
-      </w:r>
-      <w:r>
+        <w:fldChar w:fldCharType="end"/>
+      </w:r>
+    </w:p>
+    <w:p>
+      <w:pPr>
+        <w:jc w:val="center"/>
+        <w:rPr>
+          <w:sz w:val="36"/>
+          <w:szCs w:val="36"/>
+        </w:rPr>
+      </w:pPr>
+    </w:p>
+    <w:p>
+      <w:pPr>
+        <w:jc w:val="center"/>
         <w:rPr>
           <w:color w:val="92D050"/>
           <w:sz w:val="36"/>
           <w:szCs w:val="36"/>
         </w:rPr>
-        <w:t>2</w:t>
-      </w:r>
-      <w:bookmarkEnd w:id="1"/>
+      </w:pPr>
       <w:r>
         <w:rPr>
           <w:color w:val="92D050"/>
           <w:sz w:val="36"/>
           <w:szCs w:val="36"/>
         </w:rPr>
-        <w:fldChar w:fldCharType="end"/>
-      </w:r>
-    </w:p>
-    <w:p>
-      <w:pPr>
-        <w:jc w:val="center"/>
-        <w:rPr>
-          <w:sz w:val="36"/>
-          <w:szCs w:val="36"/>
-        </w:rPr>
-      </w:pPr>
-    </w:p>
-    <w:p>
-      <w:pPr>
-        <w:jc w:val="center"/>
+        <w:fldChar w:fldCharType="begin"/>
+      </w:r>
+      <w:r>
         <w:rPr>
           <w:color w:val="92D050"/>
           <w:sz w:val="36"/>
           <w:szCs w:val="36"/>
         </w:rPr>
-      </w:pPr>
+        <w:instrText xml:space="preserve"> DOCPROPERTY  Slutdatum  \* MERGEFORMAT </w:instrText>
+      </w:r>
       <w:r>
         <w:rPr>
           <w:color w:val="92D050"/>
           <w:sz w:val="36"/>
           <w:szCs w:val="36"/>
         </w:rPr>
-        <w:fldChar w:fldCharType="begin"/>
+        <w:fldChar w:fldCharType="separate"/>
       </w:r>
       <w:r>
         <w:rPr>
@@ -296,47 +294,7 @@
           <w:sz w:val="36"/>
           <w:szCs w:val="36"/>
         </w:rPr>
-        <w:instrText xml:space="preserve"> DOCPROPERTY  Slutdatum  \* MERGEFORMAT </w:instrText>
-      </w:r>
-      <w:r>
-        <w:rPr>
-          <w:color w:val="92D050"/>
-          <w:sz w:val="36"/>
-          <w:szCs w:val="36"/>
-        </w:rPr>
-        <w:fldChar w:fldCharType="separate"/>
-      </w:r>
-      <w:r>
-        <w:rPr>
-          <w:color w:val="92D050"/>
-          <w:sz w:val="36"/>
-          <w:szCs w:val="36"/>
-        </w:rPr>
-        <w:t>2014-02</w:t>
-      </w:r>
-      <w:r>
-        <w:rPr>
-          <w:color w:val="92D050"/>
-          <w:sz w:val="36"/>
-          <w:szCs w:val="36"/>
-        </w:rPr>
-        <w:t>-</w:t>
-      </w:r>
-      <w:r>
-        <w:rPr>
-          <w:color w:val="92D050"/>
-          <w:sz w:val="36"/>
-          <w:szCs w:val="36"/>
-        </w:rPr>
-        <w:t>1</w:t>
-      </w:r>
-      <w:r>
-        <w:rPr>
-          <w:color w:val="92D050"/>
-          <w:sz w:val="36"/>
-          <w:szCs w:val="36"/>
-        </w:rPr>
-        <w:t>1</w:t>
+        <w:t>2014-02-20</w:t>
       </w:r>
       <w:r>
         <w:rPr>
@@ -714,10 +672,11 @@
         </w:rPr>
         <w:t xml:space="preserve">AB: </w:t>
       </w:r>
+      <w:bookmarkStart w:id="1" w:name="_GoBack"/>
+      <w:bookmarkEnd w:id="1"/>
       <w:r>
         <w:rPr>
           <w:noProof/>
-          <w:highlight w:val="yellow"/>
         </w:rPr>
         <w:t>Rubrik på område för beslut</w:t>
       </w:r>
@@ -1205,6 +1164,95 @@
           </w:p>
         </w:tc>
       </w:tr>
+      <w:tr>
+        <w:tc>
+          <w:tcPr>
+            <w:tcW w:w="964" w:type="dxa"/>
+          </w:tcPr>
+          <w:p>
+            <w:pPr>
+              <w:pStyle w:val="TableText"/>
+              <w:ind w:right="0"/>
+            </w:pPr>
+            <w:r>
+              <w:t>RC13</w:t>
+            </w:r>
+          </w:p>
+        </w:tc>
+        <w:tc>
+          <w:tcPr>
+            <w:tcW w:w="1224" w:type="dxa"/>
+          </w:tcPr>
+          <w:p>
+            <w:pPr>
+              <w:pStyle w:val="TableText"/>
+              <w:ind w:right="0"/>
+              <w:jc w:val="center"/>
+            </w:pPr>
+            <w:r>
+              <w:t>2014-02-20</w:t>
+            </w:r>
+          </w:p>
+        </w:tc>
+        <w:tc>
+          <w:tcPr>
+            <w:tcW w:w="4140" w:type="dxa"/>
+          </w:tcPr>
+          <w:p>
+            <w:pPr>
+              <w:pStyle w:val="TableText"/>
+              <w:ind w:right="0"/>
+            </w:pPr>
+            <w:proofErr w:type="spellStart"/>
+            <w:r>
+              <w:t>Lagt</w:t>
+            </w:r>
+            <w:proofErr w:type="spellEnd"/>
+            <w:r>
+              <w:t xml:space="preserve"> till </w:t>
+            </w:r>
+            <w:proofErr w:type="spellStart"/>
+            <w:r>
+              <w:t>referens</w:t>
+            </w:r>
+            <w:proofErr w:type="spellEnd"/>
+            <w:r>
+              <w:t xml:space="preserve"> till </w:t>
+            </w:r>
+            <w:proofErr w:type="spellStart"/>
+            <w:r>
+              <w:t>anslutningskatalog</w:t>
+            </w:r>
+            <w:proofErr w:type="spellEnd"/>
+          </w:p>
+        </w:tc>
+        <w:tc>
+          <w:tcPr>
+            <w:tcW w:w="1980" w:type="dxa"/>
+          </w:tcPr>
+          <w:p>
+            <w:pPr>
+              <w:pStyle w:val="TableText"/>
+              <w:ind w:right="0"/>
+            </w:pPr>
+            <w:r>
+              <w:t>Khaled Daham</w:t>
+            </w:r>
+          </w:p>
+        </w:tc>
+        <w:tc>
+          <w:tcPr>
+            <w:tcW w:w="1440" w:type="dxa"/>
+          </w:tcPr>
+          <w:p>
+            <w:pPr>
+              <w:pStyle w:val="TableText"/>
+              <w:ind w:right="0"/>
+              <w:jc w:val="center"/>
+            </w:pPr>
+          </w:p>
+        </w:tc>
+      </w:tr>
     </w:tbl>
     <w:p/>
     <w:p>
@@ -1367,14 +1415,20 @@
                 <w:lang w:val="sv-SE"/>
               </w:rPr>
             </w:pPr>
-            <w:proofErr w:type="gramStart"/>
             <w:r>
               <w:rPr>
                 <w:lang w:val="sv-SE"/>
               </w:rPr>
-              <w:t>---</w:t>
+              <w:t xml:space="preserve">Tjänstekontraktsbeskrivning </w:t>
             </w:r>
-            <w:proofErr w:type="gramEnd"/>
+            <w:proofErr w:type="spellStart"/>
+            <w:r>
+              <w:rPr>
+                <w:lang w:val="sv-SE"/>
+              </w:rPr>
+              <w:t>clinicalprocess_healthcond_actoutcome</w:t>
+            </w:r>
+            <w:proofErr w:type="spellEnd"/>
           </w:p>
         </w:tc>
         <w:tc>
@@ -1785,6 +1839,12 @@
                 <w:lang w:val="sv-SE"/>
               </w:rPr>
             </w:pPr>
+            <w:r>
+              <w:rPr>
+                <w:lang w:val="sv-SE"/>
+              </w:rPr>
+              <w:t>Anslutningskatalog</w:t>
+            </w:r>
           </w:p>
         </w:tc>
         <w:tc>
@@ -1801,6 +1861,14 @@
                 <w:lang w:val="sv-SE"/>
               </w:rPr>
             </w:pPr>
+            <w:r>
+              <w:rPr>
+                <w:b/>
+                <w:bCs/>
+                <w:lang w:val="sv-SE"/>
+              </w:rPr>
+              <w:t>Referens R1</w:t>
+            </w:r>
           </w:p>
         </w:tc>
         <w:tc>
@@ -1815,6 +1883,56 @@
                 <w:lang w:val="sv-SE"/>
               </w:rPr>
             </w:pPr>
+            <w:r>
+              <w:rPr>
+                <w:lang w:val="sv-SE"/>
+              </w:rPr>
+              <w:t xml:space="preserve">Anslutningskatalog är en framtida </w:t>
+            </w:r>
+            <w:r>
+              <w:rPr>
+                <w:lang w:val="sv-SE"/>
+              </w:rPr>
+              <w:t xml:space="preserve">stödtjänst </w:t>
+            </w:r>
+            <w:r>
+              <w:rPr>
+                <w:lang w:val="sv-SE"/>
+              </w:rPr>
+              <w:t xml:space="preserve">för att hämta anslutna </w:t>
+            </w:r>
+            <w:proofErr w:type="spellStart"/>
+            <w:r>
+              <w:rPr>
+                <w:lang w:val="sv-SE"/>
+              </w:rPr>
+              <w:t>PDL</w:t>
+            </w:r>
+            <w:proofErr w:type="spellEnd"/>
+            <w:r>
+              <w:rPr>
+                <w:lang w:val="sv-SE"/>
+              </w:rPr>
+              <w:t xml:space="preserve">-enheter och dess infomängder som är tillgängliga för tillämpningen, men </w:t>
+            </w:r>
+            <w:r>
+              <w:rPr>
+                <w:lang w:val="sv-SE"/>
+              </w:rPr>
+              <w:t>som vid tidpunkten för dett</w:t>
+            </w:r>
+            <w:r>
+              <w:rPr>
+                <w:lang w:val="sv-SE"/>
+              </w:rPr>
+              <w:t>a kontrakt inte är en del av arkitekturen</w:t>
+            </w:r>
+            <w:r>
+              <w:rPr>
+                <w:lang w:val="sv-SE"/>
+              </w:rPr>
+              <w:t>.</w:t>
+            </w:r>
           </w:p>
         </w:tc>
       </w:tr>
@@ -2652,7 +2770,7 @@
                               <w:sz w:val="16"/>
                               <w:szCs w:val="16"/>
                             </w:rPr>
-                            <w:t>2</w:t>
+                            <w:t>6</w:t>
                           </w:r>
                           <w:r>
                             <w:rPr>
@@ -2668,16 +2786,31 @@
                             </w:rPr>
                             <w:t xml:space="preserve"> (</w:t>
                           </w:r>
-                          <w:fldSimple w:instr=" SECTIONPAGES   \* MERGEFORMAT ">
-                            <w:r>
-                              <w:rPr>
-                                <w:noProof/>
-                                <w:sz w:val="16"/>
-                                <w:szCs w:val="16"/>
-                              </w:rPr>
-                              <w:t>6</w:t>
-                            </w:r>
-                          </w:fldSimple>
+                          <w:r>
+                            <w:fldChar w:fldCharType="begin"/>
+                          </w:r>
+                          <w:r>
+                            <w:instrText xml:space="preserve"> SECTIONPAGES   \* MERGEFORMAT </w:instrText>
+                          </w:r>
+                          <w:r>
+                            <w:fldChar w:fldCharType="separate"/>
+                          </w:r>
+                          <w:r>
+                            <w:rPr>
+                              <w:noProof/>
+                              <w:sz w:val="16"/>
+                              <w:szCs w:val="16"/>
+                            </w:rPr>
+                            <w:t>6</w:t>
+                          </w:r>
+                          <w:r>
+                            <w:rPr>
+                              <w:noProof/>
+                              <w:sz w:val="16"/>
+                              <w:szCs w:val="16"/>
+                            </w:rPr>
+                            <w:fldChar w:fldCharType="end"/>
+                          </w:r>
                           <w:r>
                             <w:rPr>
                               <w:sz w:val="16"/>
@@ -2743,7 +2876,7 @@
                         <w:sz w:val="16"/>
                         <w:szCs w:val="16"/>
                       </w:rPr>
-                      <w:t>2</w:t>
+                      <w:t>6</w:t>
                     </w:r>
                     <w:r>
                       <w:rPr>
@@ -2759,16 +2892,31 @@
                       </w:rPr>
                       <w:t xml:space="preserve"> (</w:t>
                     </w:r>
-                    <w:fldSimple w:instr=" SECTIONPAGES   \* MERGEFORMAT ">
-                      <w:r>
-                        <w:rPr>
-                          <w:noProof/>
-                          <w:sz w:val="16"/>
-                          <w:szCs w:val="16"/>
-                        </w:rPr>
-                        <w:t>6</w:t>
-                      </w:r>
-                    </w:fldSimple>
+                    <w:r>
+                      <w:fldChar w:fldCharType="begin"/>
+                    </w:r>
+                    <w:r>
+                      <w:instrText xml:space="preserve"> SECTIONPAGES   \* MERGEFORMAT </w:instrText>
+                    </w:r>
+                    <w:r>
+                      <w:fldChar w:fldCharType="separate"/>
+                    </w:r>
+                    <w:r>
+                      <w:rPr>
+                        <w:noProof/>
+                        <w:sz w:val="16"/>
+                        <w:szCs w:val="16"/>
+                      </w:rPr>
+                      <w:t>6</w:t>
+                    </w:r>
+                    <w:r>
+                      <w:rPr>
+                        <w:noProof/>
+                        <w:sz w:val="16"/>
+                        <w:szCs w:val="16"/>
+                      </w:rPr>
+                      <w:fldChar w:fldCharType="end"/>
+                    </w:r>
                     <w:r>
                       <w:rPr>
                         <w:sz w:val="16"/>
@@ -3400,16 +3548,31 @@
                             </w:rPr>
                             <w:t xml:space="preserve"> (</w:t>
                           </w:r>
-                          <w:fldSimple w:instr=" SECTIONPAGES   \* MERGEFORMAT ">
-                            <w:r>
-                              <w:rPr>
-                                <w:noProof/>
-                                <w:sz w:val="16"/>
-                                <w:szCs w:val="16"/>
-                              </w:rPr>
-                              <w:t>6</w:t>
-                            </w:r>
-                          </w:fldSimple>
+                          <w:r>
+                            <w:fldChar w:fldCharType="begin"/>
+                          </w:r>
+                          <w:r>
+                            <w:instrText xml:space="preserve"> SECTIONPAGES   \* MERGEFORMAT </w:instrText>
+                          </w:r>
+                          <w:r>
+                            <w:fldChar w:fldCharType="separate"/>
+                          </w:r>
+                          <w:r>
+                            <w:rPr>
+                              <w:noProof/>
+                              <w:sz w:val="16"/>
+                              <w:szCs w:val="16"/>
+                            </w:rPr>
+                            <w:t>6</w:t>
+                          </w:r>
+                          <w:r>
+                            <w:rPr>
+                              <w:noProof/>
+                              <w:sz w:val="16"/>
+                              <w:szCs w:val="16"/>
+                            </w:rPr>
+                            <w:fldChar w:fldCharType="end"/>
+                          </w:r>
                           <w:r>
                             <w:rPr>
                               <w:sz w:val="16"/>
@@ -3491,16 +3654,31 @@
                       </w:rPr>
                       <w:t xml:space="preserve"> (</w:t>
                     </w:r>
-                    <w:fldSimple w:instr=" SECTIONPAGES   \* MERGEFORMAT ">
-                      <w:r>
-                        <w:rPr>
-                          <w:noProof/>
-                          <w:sz w:val="16"/>
-                          <w:szCs w:val="16"/>
-                        </w:rPr>
-                        <w:t>6</w:t>
-                      </w:r>
-                    </w:fldSimple>
+                    <w:r>
+                      <w:fldChar w:fldCharType="begin"/>
+                    </w:r>
+                    <w:r>
+                      <w:instrText xml:space="preserve"> SECTIONPAGES   \* MERGEFORMAT </w:instrText>
+                    </w:r>
+                    <w:r>
+                      <w:fldChar w:fldCharType="separate"/>
+                    </w:r>
+                    <w:r>
+                      <w:rPr>
+                        <w:noProof/>
+                        <w:sz w:val="16"/>
+                        <w:szCs w:val="16"/>
+                      </w:rPr>
+                      <w:t>6</w:t>
+                    </w:r>
+                    <w:r>
+                      <w:rPr>
+                        <w:noProof/>
+                        <w:sz w:val="16"/>
+                        <w:szCs w:val="16"/>
+                      </w:rPr>
+                      <w:fldChar w:fldCharType="end"/>
+                    </w:r>
                     <w:r>
                       <w:rPr>
                         <w:sz w:val="16"/>
@@ -8559,7 +8737,7 @@
 </file>
 
 <file path=customXml/itemProps1.xml><?xml version="1.0" encoding="utf-8"?>
-<ds:datastoreItem xmlns:ds="http://schemas.openxmlformats.org/officeDocument/2006/customXml" ds:itemID="{2672C6AC-8EC1-5E41-B5D6-93C370D4A626}">
+<ds:datastoreItem xmlns:ds="http://schemas.openxmlformats.org/officeDocument/2006/customXml" ds:itemID="{E18DCA70-E88D-B747-A773-272812C839DC}">
   <ds:schemaRefs>
     <ds:schemaRef ds:uri="http://schemas.openxmlformats.org/officeDocument/2006/bibliography"/>
   </ds:schemaRefs>

</xml_diff>

<commit_message>
Uppdaterat datum i header och sid
</commit_message>
<xml_diff>
--- a/ServiceInteractions/riv/clinicalprocess/healthcond/actoutcome/tags/clinicalprocess_healthcond_actoutcome_2.0_RC13/docs/Arkitekturella beslut.docx
+++ b/ServiceInteractions/riv/clinicalprocess/healthcond/actoutcome/tags/clinicalprocess_healthcond_actoutcome_2.0_RC13/docs/Arkitekturella beslut.docx
@@ -7,54 +7,56 @@
     <w:p/>
     <w:p/>
     <w:p/>
+    <w:bookmarkStart w:id="0" w:name="Start"/>
+    <w:bookmarkEnd w:id="0"/>
     <w:p>
       <w:pPr>
-        <w:spacing w:before="120" w:after="120"/>
+        <w:tabs>
+          <w:tab w:val="left" w:pos="2552"/>
+        </w:tabs>
+        <w:spacing w:line="240" w:lineRule="auto"/>
         <w:jc w:val="center"/>
         <w:rPr>
-          <w:rFonts w:ascii="Arial" w:hAnsi="Arial" w:cs="Arial"/>
-          <w:sz w:val="56"/>
-          <w:szCs w:val="56"/>
-        </w:rPr>
-      </w:pPr>
-      <w:bookmarkStart w:id="0" w:name="Start"/>
-      <w:bookmarkEnd w:id="0"/>
-      <w:r>
-        <w:rPr>
-          <w:rFonts w:ascii="Arial" w:hAnsi="Arial" w:cs="Arial"/>
-          <w:sz w:val="56"/>
-          <w:szCs w:val="56"/>
-        </w:rPr>
-        <w:t>Journal-på-nätet</w:t>
-      </w:r>
-    </w:p>
-    <w:p>
-      <w:pPr>
-        <w:spacing w:before="120" w:after="120"/>
-        <w:jc w:val="center"/>
-        <w:rPr>
-          <w:rFonts w:ascii="Arial" w:hAnsi="Arial" w:cs="Arial"/>
-          <w:sz w:val="56"/>
-          <w:szCs w:val="56"/>
-        </w:rPr>
-      </w:pPr>
-      <w:proofErr w:type="spellStart"/>
-      <w:r>
-        <w:rPr>
-          <w:rFonts w:ascii="Arial" w:hAnsi="Arial" w:cs="Arial"/>
-          <w:sz w:val="56"/>
-          <w:szCs w:val="56"/>
-        </w:rPr>
-        <w:t>arkitekturella</w:t>
-      </w:r>
-      <w:proofErr w:type="spellEnd"/>
-      <w:r>
-        <w:rPr>
-          <w:rFonts w:ascii="Arial" w:hAnsi="Arial" w:cs="Arial"/>
-          <w:sz w:val="56"/>
-          <w:szCs w:val="56"/>
-        </w:rPr>
-        <w:t xml:space="preserve"> beslut</w:t>
+          <w:sz w:val="48"/>
+          <w:szCs w:val="48"/>
+        </w:rPr>
+      </w:pPr>
+      <w:r>
+        <w:fldChar w:fldCharType="begin"/>
+      </w:r>
+      <w:r>
+        <w:instrText xml:space="preserve"> TITLE   \* MERGEFORMAT </w:instrText>
+      </w:r>
+      <w:r>
+        <w:fldChar w:fldCharType="separate"/>
+      </w:r>
+      <w:r>
+        <w:rPr>
+          <w:color w:val="76923C" w:themeColor="accent3" w:themeShade="BF"/>
+          <w:sz w:val="48"/>
+          <w:szCs w:val="48"/>
+        </w:rPr>
+        <w:t>Tjänstekontraktsbeskrivning - Hantera</w:t>
+      </w:r>
+      <w:r>
+        <w:t xml:space="preserve"> </w:t>
+      </w:r>
+      <w:r>
+        <w:rPr>
+          <w:sz w:val="48"/>
+          <w:szCs w:val="48"/>
+        </w:rPr>
+        <w:t>hälsorelaterat tillstånd, utfall av aktivitet</w:t>
+      </w:r>
+      <w:r>
+        <w:t xml:space="preserve"> </w:t>
+      </w:r>
+      <w:r>
+        <w:rPr>
+          <w:sz w:val="48"/>
+          <w:szCs w:val="48"/>
+        </w:rPr>
+        <w:fldChar w:fldCharType="end"/>
       </w:r>
     </w:p>
     <w:p>
@@ -294,7 +296,15 @@
           <w:sz w:val="36"/>
           <w:szCs w:val="36"/>
         </w:rPr>
-        <w:t>2014-02-20</w:t>
+        <w:t>2014-02-2</w:t>
+      </w:r>
+      <w:r>
+        <w:rPr>
+          <w:color w:val="92D050"/>
+          <w:sz w:val="36"/>
+          <w:szCs w:val="36"/>
+        </w:rPr>
+        <w:t>1</w:t>
       </w:r>
       <w:r>
         <w:rPr>
@@ -945,47 +955,13 @@
                 <w:sz w:val="20"/>
               </w:rPr>
             </w:pPr>
-            <w:proofErr w:type="spellStart"/>
             <w:r>
               <w:rPr>
                 <w:b/>
                 <w:sz w:val="20"/>
               </w:rPr>
-              <w:t>Ändringar</w:t>
+              <w:t>Ändringar gjorda av</w:t>
             </w:r>
-            <w:proofErr w:type="spellEnd"/>
-            <w:r>
-              <w:rPr>
-                <w:b/>
-                <w:sz w:val="20"/>
-              </w:rPr>
-              <w:t xml:space="preserve"> </w:t>
-            </w:r>
-            <w:proofErr w:type="spellStart"/>
-            <w:r>
-              <w:rPr>
-                <w:b/>
-                <w:sz w:val="20"/>
-              </w:rPr>
-              <w:t>gjorda</w:t>
-            </w:r>
-            <w:proofErr w:type="spellEnd"/>
-            <w:r>
-              <w:rPr>
-                <w:b/>
-                <w:sz w:val="20"/>
-              </w:rPr>
-              <w:t xml:space="preserve"> </w:t>
-            </w:r>
-            <w:proofErr w:type="spellStart"/>
-            <w:r>
-              <w:rPr>
-                <w:b/>
-                <w:sz w:val="20"/>
-              </w:rPr>
-              <w:t>av</w:t>
-            </w:r>
-            <w:proofErr w:type="spellEnd"/>
           </w:p>
         </w:tc>
         <w:tc>
@@ -1002,31 +978,13 @@
                 <w:sz w:val="20"/>
               </w:rPr>
             </w:pPr>
-            <w:proofErr w:type="spellStart"/>
             <w:r>
               <w:rPr>
                 <w:b/>
                 <w:sz w:val="20"/>
               </w:rPr>
-              <w:t>Granskad</w:t>
+              <w:t>Granskad av</w:t>
             </w:r>
-            <w:proofErr w:type="spellEnd"/>
-            <w:r>
-              <w:rPr>
-                <w:b/>
-                <w:sz w:val="20"/>
-              </w:rPr>
-              <w:t xml:space="preserve"> </w:t>
-            </w:r>
-            <w:proofErr w:type="spellStart"/>
-            <w:r>
-              <w:rPr>
-                <w:b/>
-                <w:sz w:val="20"/>
-              </w:rPr>
-              <w:t>av</w:t>
-            </w:r>
-            <w:proofErr w:type="spellEnd"/>
           </w:p>
         </w:tc>
       </w:tr>
@@ -1082,40 +1040,11 @@
               <w:pStyle w:val="TableText"/>
               <w:ind w:right="0"/>
             </w:pPr>
-            <w:proofErr w:type="spellStart"/>
             <w:r>
-              <w:t>Första</w:t>
-            </w:r>
-            <w:proofErr w:type="spellEnd"/>
-            <w:r>
-              <w:t xml:space="preserve"> version</w:t>
+              <w:t>Första version</w:t>
             </w:r>
             <w:r>
-              <w:t xml:space="preserve">. </w:t>
-            </w:r>
-            <w:proofErr w:type="spellStart"/>
-            <w:r>
-              <w:t>Inget</w:t>
-            </w:r>
-            <w:proofErr w:type="spellEnd"/>
-            <w:r>
-              <w:t xml:space="preserve"> </w:t>
-            </w:r>
-            <w:proofErr w:type="spellStart"/>
-            <w:r>
-              <w:t>att</w:t>
-            </w:r>
-            <w:proofErr w:type="spellEnd"/>
-            <w:r>
-              <w:t xml:space="preserve"> </w:t>
-            </w:r>
-            <w:proofErr w:type="spellStart"/>
-            <w:r>
-              <w:t>rapportera</w:t>
-            </w:r>
-            <w:proofErr w:type="spellEnd"/>
-            <w:r>
-              <w:t>.</w:t>
+              <w:t>. Inget att rapportera.</w:t>
             </w:r>
           </w:p>
         </w:tc>
@@ -1129,23 +1058,13 @@
               <w:ind w:right="0"/>
             </w:pPr>
             <w:r>
-              <w:t xml:space="preserve">Johan </w:t>
+              <w:t>Johan Eltes</w:t>
             </w:r>
-            <w:proofErr w:type="spellStart"/>
-            <w:r>
-              <w:t>Eltes</w:t>
-            </w:r>
-            <w:proofErr w:type="spellEnd"/>
             <w:r>
               <w:t xml:space="preserve">, </w:t>
             </w:r>
-            <w:proofErr w:type="spellStart"/>
             <w:r>
-              <w:t>Cynergia</w:t>
-            </w:r>
-            <w:proofErr w:type="spellEnd"/>
-            <w:r>
-              <w:t xml:space="preserve"> AB</w:t>
+              <w:t>Cynergia AB</w:t>
             </w:r>
           </w:p>
         </w:tc>
@@ -1204,27 +1123,15 @@
               <w:pStyle w:val="TableText"/>
               <w:ind w:right="0"/>
             </w:pPr>
-            <w:proofErr w:type="spellStart"/>
             <w:r>
-              <w:t>Lagt</w:t>
+              <w:t xml:space="preserve">Lagt till </w:t>
             </w:r>
-            <w:proofErr w:type="spellEnd"/>
-            <w:r>
-              <w:t xml:space="preserve"> till </w:t>
-            </w:r>
-            <w:proofErr w:type="spellStart"/>
             <w:r>
               <w:t>kommentar</w:t>
             </w:r>
-            <w:proofErr w:type="spellEnd"/>
             <w:r>
-              <w:t xml:space="preserve"> till </w:t>
+              <w:t xml:space="preserve"> till anslutningskatalog</w:t>
             </w:r>
-            <w:proofErr w:type="spellStart"/>
-            <w:r>
-              <w:t>anslutningskatalog</w:t>
-            </w:r>
-            <w:proofErr w:type="spellEnd"/>
           </w:p>
         </w:tc>
         <w:tc>
@@ -1420,16 +1327,8 @@
               <w:rPr>
                 <w:lang w:val="sv-SE"/>
               </w:rPr>
-              <w:t xml:space="preserve">Tjänstekontraktsbeskrivning </w:t>
+              <w:t>Tjänstekontraktsbeskrivning clinicalprocess_healthcond_actoutcome</w:t>
             </w:r>
-            <w:proofErr w:type="spellStart"/>
-            <w:r>
-              <w:rPr>
-                <w:lang w:val="sv-SE"/>
-              </w:rPr>
-              <w:t>clinicalprocess_healthcond_actoutcome</w:t>
-            </w:r>
-            <w:proofErr w:type="spellEnd"/>
           </w:p>
         </w:tc>
         <w:tc>
@@ -1444,14 +1343,12 @@
                 <w:lang w:val="sv-SE"/>
               </w:rPr>
             </w:pPr>
-            <w:proofErr w:type="gramStart"/>
             <w:r>
               <w:rPr>
                 <w:lang w:val="sv-SE"/>
               </w:rPr>
               <w:t>---</w:t>
             </w:r>
-            <w:proofErr w:type="gramEnd"/>
           </w:p>
         </w:tc>
         <w:tc>
@@ -1521,23 +1418,7 @@
     </w:p>
     <w:p>
       <w:r>
-        <w:t xml:space="preserve">Detta dokument beskriver de viktiga </w:t>
-      </w:r>
-      <w:proofErr w:type="spellStart"/>
-      <w:r>
-        <w:t>arkitekturella</w:t>
-      </w:r>
-      <w:proofErr w:type="spellEnd"/>
-      <w:r>
-        <w:t xml:space="preserve"> beslut (AB) som fattats under projektet. Ett arkitekturellt beslut kan innefatta alla aspekter av arkitekturen såsom systemstruktur, funktionalitet, </w:t>
-      </w:r>
-      <w:proofErr w:type="spellStart"/>
-      <w:r>
-        <w:t>standarduppfyllnad</w:t>
-      </w:r>
-      <w:proofErr w:type="spellEnd"/>
-      <w:r>
-        <w:t xml:space="preserve"> samt operationella aspekter.</w:t>
+        <w:t>Detta dokument beskriver de viktiga arkitekturella beslut (AB) som fattats under projektet. Ett arkitekturellt beslut kan innefatta alla aspekter av arkitekturen såsom systemstruktur, funktionalitet, standarduppfyllnad samt operationella aspekter.</w:t>
       </w:r>
     </w:p>
     <w:p>
@@ -1608,21 +1489,7 @@
         <w:rPr>
           <w:lang w:val="sv-SE"/>
         </w:rPr>
-        <w:t xml:space="preserve">Etablera en enda plats där alla viktiga </w:t>
-      </w:r>
-      <w:proofErr w:type="spellStart"/>
-      <w:r>
-        <w:rPr>
-          <w:lang w:val="sv-SE"/>
-        </w:rPr>
-        <w:t>arkitekturella</w:t>
-      </w:r>
-      <w:proofErr w:type="spellEnd"/>
-      <w:r>
-        <w:rPr>
-          <w:lang w:val="sv-SE"/>
-        </w:rPr>
-        <w:t xml:space="preserve"> beslut samlas</w:t>
+        <w:t>Etablera en enda plats där alla viktiga arkitekturella beslut samlas</w:t>
       </w:r>
     </w:p>
     <w:p>
@@ -2218,8 +2085,6 @@
       <w:r>
         <w:br w:type="page"/>
       </w:r>
-      <w:bookmarkStart w:id="13" w:name="_GoBack"/>
-      <w:bookmarkEnd w:id="13"/>
     </w:p>
     <w:bookmarkEnd w:id="12"/>
     <w:p>
@@ -2235,9 +2100,12 @@
     </w:p>
     <w:p/>
     <w:sectPr>
-      <w:headerReference w:type="default" r:id="rId9"/>
-      <w:headerReference w:type="first" r:id="rId10"/>
-      <w:footerReference w:type="first" r:id="rId11"/>
+      <w:headerReference w:type="even" r:id="rId9"/>
+      <w:headerReference w:type="default" r:id="rId10"/>
+      <w:footerReference w:type="even" r:id="rId11"/>
+      <w:footerReference w:type="default" r:id="rId12"/>
+      <w:headerReference w:type="first" r:id="rId13"/>
+      <w:footerReference w:type="first" r:id="rId14"/>
       <w:pgSz w:w="11906" w:h="16838" w:code="9"/>
       <w:pgMar w:top="2495" w:right="1531" w:bottom="1701" w:left="1701" w:header="1304" w:footer="907" w:gutter="0"/>
       <w:cols w:space="708"/>
@@ -2281,6 +2149,26 @@
 </file>
 
 <file path=word/footer1.xml><?xml version="1.0" encoding="utf-8"?>
+<w:ftr xmlns:wpc="http://schemas.microsoft.com/office/word/2010/wordprocessingCanvas" xmlns:mo="http://schemas.microsoft.com/office/mac/office/2008/main" xmlns:mc="http://schemas.openxmlformats.org/markup-compatibility/2006" xmlns:mv="urn:schemas-microsoft-com:mac:vml" xmlns:o="urn:schemas-microsoft-com:office:office" xmlns:r="http://schemas.openxmlformats.org/officeDocument/2006/relationships" xmlns:m="http://schemas.openxmlformats.org/officeDocument/2006/math" xmlns:v="urn:schemas-microsoft-com:vml" xmlns:wp14="http://schemas.microsoft.com/office/word/2010/wordprocessingDrawing" xmlns:wp="http://schemas.openxmlformats.org/drawingml/2006/wordprocessingDrawing" xmlns:w10="urn:schemas-microsoft-com:office:word" xmlns:w="http://schemas.openxmlformats.org/wordprocessingml/2006/main" xmlns:w14="http://schemas.microsoft.com/office/word/2010/wordml" xmlns:wpg="http://schemas.microsoft.com/office/word/2010/wordprocessingGroup" xmlns:wpi="http://schemas.microsoft.com/office/word/2010/wordprocessingInk" xmlns:wne="http://schemas.microsoft.com/office/word/2006/wordml" xmlns:wps="http://schemas.microsoft.com/office/word/2010/wordprocessingShape" mc:Ignorable="w14 wp14">
+  <w:p>
+    <w:pPr>
+      <w:pStyle w:val="Footer"/>
+    </w:pPr>
+  </w:p>
+</w:ftr>
+</file>
+
+<file path=word/footer2.xml><?xml version="1.0" encoding="utf-8"?>
+<w:ftr xmlns:wpc="http://schemas.microsoft.com/office/word/2010/wordprocessingCanvas" xmlns:mo="http://schemas.microsoft.com/office/mac/office/2008/main" xmlns:mc="http://schemas.openxmlformats.org/markup-compatibility/2006" xmlns:mv="urn:schemas-microsoft-com:mac:vml" xmlns:o="urn:schemas-microsoft-com:office:office" xmlns:r="http://schemas.openxmlformats.org/officeDocument/2006/relationships" xmlns:m="http://schemas.openxmlformats.org/officeDocument/2006/math" xmlns:v="urn:schemas-microsoft-com:vml" xmlns:wp14="http://schemas.microsoft.com/office/word/2010/wordprocessingDrawing" xmlns:wp="http://schemas.openxmlformats.org/drawingml/2006/wordprocessingDrawing" xmlns:w10="urn:schemas-microsoft-com:office:word" xmlns:w="http://schemas.openxmlformats.org/wordprocessingml/2006/main" xmlns:w14="http://schemas.microsoft.com/office/word/2010/wordml" xmlns:wpg="http://schemas.microsoft.com/office/word/2010/wordprocessingGroup" xmlns:wpi="http://schemas.microsoft.com/office/word/2010/wordprocessingInk" xmlns:wne="http://schemas.microsoft.com/office/word/2006/wordml" xmlns:wps="http://schemas.microsoft.com/office/word/2010/wordprocessingShape" mc:Ignorable="w14 wp14">
+  <w:p>
+    <w:pPr>
+      <w:pStyle w:val="Footer"/>
+    </w:pPr>
+  </w:p>
+</w:ftr>
+</file>
+
+<file path=word/footer3.xml><?xml version="1.0" encoding="utf-8"?>
 <w:ftr xmlns:wpc="http://schemas.microsoft.com/office/word/2010/wordprocessingCanvas" xmlns:mo="http://schemas.microsoft.com/office/mac/office/2008/main" xmlns:mc="http://schemas.openxmlformats.org/markup-compatibility/2006" xmlns:mv="urn:schemas-microsoft-com:mac:vml" xmlns:o="urn:schemas-microsoft-com:office:office" xmlns:r="http://schemas.openxmlformats.org/officeDocument/2006/relationships" xmlns:m="http://schemas.openxmlformats.org/officeDocument/2006/math" xmlns:v="urn:schemas-microsoft-com:vml" xmlns:wp14="http://schemas.microsoft.com/office/word/2010/wordprocessingDrawing" xmlns:wp="http://schemas.openxmlformats.org/drawingml/2006/wordprocessingDrawing" xmlns:w10="urn:schemas-microsoft-com:office:word" xmlns:w="http://schemas.openxmlformats.org/wordprocessingml/2006/main" xmlns:w14="http://schemas.microsoft.com/office/word/2010/wordml" xmlns:wpg="http://schemas.microsoft.com/office/word/2010/wordprocessingGroup" xmlns:wpi="http://schemas.microsoft.com/office/word/2010/wordprocessingInk" xmlns:wne="http://schemas.microsoft.com/office/word/2006/wordml" xmlns:wps="http://schemas.microsoft.com/office/word/2010/wordprocessingShape" mc:Ignorable="w14 wp14">
   <w:p>
     <w:pPr>
@@ -2316,7 +2204,7 @@
     <w:pPr>
       <w:pStyle w:val="Footer"/>
     </w:pPr>
-    <w:bookmarkStart w:id="27" w:name="Footer"/>
+    <w:bookmarkStart w:id="25" w:name="Footer"/>
     <w:r>
       <w:rPr>
         <w:i/>
@@ -2324,9 +2212,28 @@
         <w:color w:val="333333"/>
         <w:szCs w:val="12"/>
       </w:rPr>
-      <w:t xml:space="preserve">Center för </w:t>
+      <w:t>Center för eHälsa i samverkan</w:t>
     </w:r>
-    <w:proofErr w:type="spellStart"/>
+    <w:r>
+      <w:rPr>
+        <w:color w:val="333333"/>
+        <w:szCs w:val="12"/>
+      </w:rPr>
+      <w:t xml:space="preserve"> koordinerar landstingens och regionernas samarbete för att </w:t>
+    </w:r>
+    <w:r>
+      <w:rPr>
+        <w:szCs w:val="12"/>
+      </w:rPr>
+      <w:t>förverkliga strategin för Nationell eHälsa – tillgänglig och säker information inom vård och omsorg</w:t>
+    </w:r>
+    <w:r>
+      <w:rPr>
+        <w:color w:val="333333"/>
+        <w:szCs w:val="12"/>
+      </w:rPr>
+      <w:t xml:space="preserve">. Centret ska skapa den långsiktighet som krävs för att utveckla och införa gemensamma eHälsostöd, infrastruktur och standarder som förbättrar informationstillgänglighet, kvalitet och patientsäkerhet. </w:t>
+    </w:r>
     <w:r>
       <w:rPr>
         <w:i/>
@@ -2334,105 +2241,16 @@
         <w:color w:val="333333"/>
         <w:szCs w:val="12"/>
       </w:rPr>
-      <w:t>eHälsa</w:t>
+      <w:t>Center för eHälsa i samverkan</w:t>
     </w:r>
-    <w:proofErr w:type="spellEnd"/>
     <w:r>
       <w:rPr>
-        <w:i/>
-        <w:iCs/>
         <w:color w:val="333333"/>
         <w:szCs w:val="12"/>
       </w:rPr>
-      <w:t xml:space="preserve"> i samverkan</w:t>
-    </w:r>
-    <w:r>
-      <w:rPr>
-        <w:color w:val="333333"/>
-        <w:szCs w:val="12"/>
-      </w:rPr>
-      <w:t xml:space="preserve"> koordinerar landstingens och regionernas samarbete för att </w:t>
-    </w:r>
-    <w:r>
-      <w:rPr>
-        <w:szCs w:val="12"/>
-      </w:rPr>
-      <w:t xml:space="preserve">förverkliga strategin för Nationell </w:t>
-    </w:r>
-    <w:proofErr w:type="spellStart"/>
-    <w:r>
-      <w:rPr>
-        <w:szCs w:val="12"/>
-      </w:rPr>
-      <w:t>eHälsa</w:t>
-    </w:r>
-    <w:proofErr w:type="spellEnd"/>
-    <w:r>
-      <w:rPr>
-        <w:szCs w:val="12"/>
-      </w:rPr>
-      <w:t xml:space="preserve"> – tillgänglig och säker information inom vård och omsorg</w:t>
-    </w:r>
-    <w:r>
-      <w:rPr>
-        <w:color w:val="333333"/>
-        <w:szCs w:val="12"/>
-      </w:rPr>
-      <w:t xml:space="preserve">. Centret ska skapa den långsiktighet som krävs för att utveckla och införa gemensamma </w:t>
-    </w:r>
-    <w:proofErr w:type="spellStart"/>
-    <w:r>
-      <w:rPr>
-        <w:color w:val="333333"/>
-        <w:szCs w:val="12"/>
-      </w:rPr>
-      <w:t>eHälsostöd</w:t>
-    </w:r>
-    <w:proofErr w:type="spellEnd"/>
-    <w:r>
-      <w:rPr>
-        <w:color w:val="333333"/>
-        <w:szCs w:val="12"/>
-      </w:rPr>
-      <w:t xml:space="preserve">, infrastruktur och standarder som förbättrar informationstillgänglighet, kvalitet och patientsäkerhet. </w:t>
-    </w:r>
-    <w:r>
-      <w:rPr>
-        <w:i/>
-        <w:iCs/>
-        <w:color w:val="333333"/>
-        <w:szCs w:val="12"/>
-      </w:rPr>
-      <w:t xml:space="preserve">Center för </w:t>
-    </w:r>
-    <w:proofErr w:type="spellStart"/>
-    <w:r>
-      <w:rPr>
-        <w:i/>
-        <w:iCs/>
-        <w:color w:val="333333"/>
-        <w:szCs w:val="12"/>
-      </w:rPr>
-      <w:t>eHälsa</w:t>
-    </w:r>
-    <w:proofErr w:type="spellEnd"/>
-    <w:r>
-      <w:rPr>
-        <w:i/>
-        <w:iCs/>
-        <w:color w:val="333333"/>
-        <w:szCs w:val="12"/>
-      </w:rPr>
-      <w:t xml:space="preserve"> i samverkan</w:t>
-    </w:r>
-    <w:r>
-      <w:rPr>
-        <w:color w:val="333333"/>
-        <w:szCs w:val="12"/>
-      </w:rPr>
       <w:t xml:space="preserve"> styrs av representanter från landsting och regioner, Sveriges Kommuner och Landsting (SKL), kommunerna och de privata vårdgivarna.</w:t>
     </w:r>
-    <w:bookmarkEnd w:id="27"/>
+    <w:bookmarkEnd w:id="25"/>
     <w:r>
       <w:rPr>
         <w:rFonts w:cs="Georgia"/>
@@ -2594,6 +2412,16 @@
 <w:hdr xmlns:wpc="http://schemas.microsoft.com/office/word/2010/wordprocessingCanvas" xmlns:mo="http://schemas.microsoft.com/office/mac/office/2008/main" xmlns:mc="http://schemas.openxmlformats.org/markup-compatibility/2006" xmlns:mv="urn:schemas-microsoft-com:mac:vml" xmlns:o="urn:schemas-microsoft-com:office:office" xmlns:r="http://schemas.openxmlformats.org/officeDocument/2006/relationships" xmlns:m="http://schemas.openxmlformats.org/officeDocument/2006/math" xmlns:v="urn:schemas-microsoft-com:vml" xmlns:wp14="http://schemas.microsoft.com/office/word/2010/wordprocessingDrawing" xmlns:wp="http://schemas.openxmlformats.org/drawingml/2006/wordprocessingDrawing" xmlns:w10="urn:schemas-microsoft-com:office:word" xmlns:w="http://schemas.openxmlformats.org/wordprocessingml/2006/main" xmlns:w14="http://schemas.microsoft.com/office/word/2010/wordml" xmlns:wpg="http://schemas.microsoft.com/office/word/2010/wordprocessingGroup" xmlns:wpi="http://schemas.microsoft.com/office/word/2010/wordprocessingInk" xmlns:wne="http://schemas.microsoft.com/office/word/2006/wordml" xmlns:wps="http://schemas.microsoft.com/office/word/2010/wordprocessingShape" mc:Ignorable="w14 wp14">
   <w:p>
     <w:pPr>
+      <w:pStyle w:val="Header"/>
+    </w:pPr>
+  </w:p>
+</w:hdr>
+</file>
+
+<file path=word/header2.xml><?xml version="1.0" encoding="utf-8"?>
+<w:hdr xmlns:wpc="http://schemas.microsoft.com/office/word/2010/wordprocessingCanvas" xmlns:mo="http://schemas.microsoft.com/office/mac/office/2008/main" xmlns:mc="http://schemas.openxmlformats.org/markup-compatibility/2006" xmlns:mv="urn:schemas-microsoft-com:mac:vml" xmlns:o="urn:schemas-microsoft-com:office:office" xmlns:r="http://schemas.openxmlformats.org/officeDocument/2006/relationships" xmlns:m="http://schemas.openxmlformats.org/officeDocument/2006/math" xmlns:v="urn:schemas-microsoft-com:vml" xmlns:wp14="http://schemas.microsoft.com/office/word/2010/wordprocessingDrawing" xmlns:wp="http://schemas.openxmlformats.org/drawingml/2006/wordprocessingDrawing" xmlns:w10="urn:schemas-microsoft-com:office:word" xmlns:w="http://schemas.openxmlformats.org/wordprocessingml/2006/main" xmlns:w14="http://schemas.microsoft.com/office/word/2010/wordml" xmlns:wpg="http://schemas.microsoft.com/office/word/2010/wordprocessingGroup" xmlns:wpi="http://schemas.microsoft.com/office/word/2010/wordprocessingInk" xmlns:wne="http://schemas.microsoft.com/office/word/2006/wordml" xmlns:wps="http://schemas.microsoft.com/office/word/2010/wordprocessingShape" mc:Ignorable="w14 wp14">
+  <w:p>
+    <w:pPr>
       <w:tabs>
         <w:tab w:val="left" w:pos="6237"/>
       </w:tabs>
@@ -2663,11 +2491,19 @@
     <w:r>
       <w:tab/>
     </w:r>
-    <w:bookmarkStart w:id="14" w:name="Date1"/>
+    <w:bookmarkStart w:id="13" w:name="Date1"/>
     <w:r>
-      <w:t>23 maj 2013</w:t>
+      <w:t>21 F</w:t>
     </w:r>
+    <w:bookmarkStart w:id="14" w:name="_GoBack"/>
     <w:bookmarkEnd w:id="14"/>
+    <w:r>
+      <w:t>ebruari</w:t>
+    </w:r>
+    <w:r>
+      <w:t xml:space="preserve"> 2013</w:t>
+    </w:r>
+    <w:bookmarkEnd w:id="13"/>
   </w:p>
   <w:p>
     <w:pPr>
@@ -2780,7 +2616,7 @@
                               <w:sz w:val="16"/>
                               <w:szCs w:val="16"/>
                             </w:rPr>
-                            <w:t>5</w:t>
+                            <w:t>3</w:t>
                           </w:r>
                           <w:r>
                             <w:rPr>
@@ -2796,31 +2632,16 @@
                             </w:rPr>
                             <w:t xml:space="preserve"> (</w:t>
                           </w:r>
-                          <w:r>
-                            <w:fldChar w:fldCharType="begin"/>
-                          </w:r>
-                          <w:r>
-                            <w:instrText xml:space="preserve"> SECTIONPAGES   \* MERGEFORMAT </w:instrText>
-                          </w:r>
-                          <w:r>
-                            <w:fldChar w:fldCharType="separate"/>
-                          </w:r>
-                          <w:r>
-                            <w:rPr>
-                              <w:noProof/>
-                              <w:sz w:val="16"/>
-                              <w:szCs w:val="16"/>
-                            </w:rPr>
-                            <w:t>6</w:t>
-                          </w:r>
-                          <w:r>
-                            <w:rPr>
-                              <w:noProof/>
-                              <w:sz w:val="16"/>
-                              <w:szCs w:val="16"/>
-                            </w:rPr>
-                            <w:fldChar w:fldCharType="end"/>
-                          </w:r>
+                          <w:fldSimple w:instr=" SECTIONPAGES   \* MERGEFORMAT ">
+                            <w:r>
+                              <w:rPr>
+                                <w:noProof/>
+                                <w:sz w:val="16"/>
+                                <w:szCs w:val="16"/>
+                              </w:rPr>
+                              <w:t>6</w:t>
+                            </w:r>
+                          </w:fldSimple>
                           <w:r>
                             <w:rPr>
                               <w:sz w:val="16"/>
@@ -2886,7 +2707,7 @@
                         <w:sz w:val="16"/>
                         <w:szCs w:val="16"/>
                       </w:rPr>
-                      <w:t>5</w:t>
+                      <w:t>3</w:t>
                     </w:r>
                     <w:r>
                       <w:rPr>
@@ -2902,31 +2723,16 @@
                       </w:rPr>
                       <w:t xml:space="preserve"> (</w:t>
                     </w:r>
-                    <w:r>
-                      <w:fldChar w:fldCharType="begin"/>
-                    </w:r>
-                    <w:r>
-                      <w:instrText xml:space="preserve"> SECTIONPAGES   \* MERGEFORMAT </w:instrText>
-                    </w:r>
-                    <w:r>
-                      <w:fldChar w:fldCharType="separate"/>
-                    </w:r>
-                    <w:r>
-                      <w:rPr>
-                        <w:noProof/>
-                        <w:sz w:val="16"/>
-                        <w:szCs w:val="16"/>
-                      </w:rPr>
-                      <w:t>6</w:t>
-                    </w:r>
-                    <w:r>
-                      <w:rPr>
-                        <w:noProof/>
-                        <w:sz w:val="16"/>
-                        <w:szCs w:val="16"/>
-                      </w:rPr>
-                      <w:fldChar w:fldCharType="end"/>
-                    </w:r>
+                    <w:fldSimple w:instr=" SECTIONPAGES   \* MERGEFORMAT ">
+                      <w:r>
+                        <w:rPr>
+                          <w:noProof/>
+                          <w:sz w:val="16"/>
+                          <w:szCs w:val="16"/>
+                        </w:rPr>
+                        <w:t>6</w:t>
+                      </w:r>
+                    </w:fldSimple>
                     <w:r>
                       <w:rPr>
                         <w:sz w:val="16"/>
@@ -2947,7 +2753,7 @@
 </w:hdr>
 </file>
 
-<file path=word/header2.xml><?xml version="1.0" encoding="utf-8"?>
+<file path=word/header3.xml><?xml version="1.0" encoding="utf-8"?>
 <w:hdr xmlns:wpc="http://schemas.microsoft.com/office/word/2010/wordprocessingCanvas" xmlns:mo="http://schemas.microsoft.com/office/mac/office/2008/main" xmlns:mc="http://schemas.openxmlformats.org/markup-compatibility/2006" xmlns:mv="urn:schemas-microsoft-com:mac:vml" xmlns:o="urn:schemas-microsoft-com:office:office" xmlns:r="http://schemas.openxmlformats.org/officeDocument/2006/relationships" xmlns:m="http://schemas.openxmlformats.org/officeDocument/2006/math" xmlns:v="urn:schemas-microsoft-com:vml" xmlns:wp14="http://schemas.microsoft.com/office/word/2010/wordprocessingDrawing" xmlns:wp="http://schemas.openxmlformats.org/drawingml/2006/wordprocessingDrawing" xmlns:w10="urn:schemas-microsoft-com:office:word" xmlns:w="http://schemas.openxmlformats.org/wordprocessingml/2006/main" xmlns:w14="http://schemas.microsoft.com/office/word/2010/wordml" xmlns:wpg="http://schemas.microsoft.com/office/word/2010/wordprocessingGroup" xmlns:wpi="http://schemas.microsoft.com/office/word/2010/wordprocessingInk" xmlns:wne="http://schemas.microsoft.com/office/word/2006/wordml" xmlns:wps="http://schemas.microsoft.com/office/word/2010/wordprocessingShape" mc:Ignorable="w14 wp14">
   <w:p>
     <w:pPr>
@@ -3020,11 +2826,12 @@
     <w:r>
       <w:tab/>
     </w:r>
-    <w:bookmarkStart w:id="17" w:name="Date"/>
     <w:r>
-      <w:t>21 november 2013</w:t>
+      <w:t>21</w:t>
     </w:r>
-    <w:bookmarkEnd w:id="17"/>
+    <w:r>
+      <w:t xml:space="preserve"> Februari 2014</w:t>
+    </w:r>
   </w:p>
   <w:p>
     <w:pPr>
@@ -3035,13 +2842,13 @@
     <w:r>
       <w:tab/>
     </w:r>
-    <w:bookmarkStart w:id="18" w:name="LDnr"/>
-    <w:bookmarkEnd w:id="18"/>
+    <w:bookmarkStart w:id="17" w:name="LDnr"/>
+    <w:bookmarkEnd w:id="17"/>
     <w:r>
       <w:t xml:space="preserve"> </w:t>
     </w:r>
-    <w:bookmarkStart w:id="19" w:name="Dnr"/>
-    <w:bookmarkEnd w:id="19"/>
+    <w:bookmarkStart w:id="18" w:name="Dnr"/>
+    <w:bookmarkEnd w:id="18"/>
   </w:p>
   <w:p/>
   <w:tbl>
@@ -3077,25 +2884,7 @@
               <w:sz w:val="14"/>
               <w:szCs w:val="14"/>
             </w:rPr>
-            <w:t xml:space="preserve">Center för </w:t>
-          </w:r>
-          <w:proofErr w:type="spellStart"/>
-          <w:r>
-            <w:rPr>
-              <w:rFonts w:cs="Georgia"/>
-              <w:sz w:val="14"/>
-              <w:szCs w:val="14"/>
-            </w:rPr>
-            <w:t>eHälsa</w:t>
-          </w:r>
-          <w:proofErr w:type="spellEnd"/>
-          <w:r>
-            <w:rPr>
-              <w:rFonts w:cs="Georgia"/>
-              <w:sz w:val="14"/>
-              <w:szCs w:val="14"/>
-            </w:rPr>
-            <w:t xml:space="preserve"> i samverkan</w:t>
+            <w:t>Center för eHälsa i samverkan</w:t>
           </w:r>
         </w:p>
         <w:p>
@@ -3125,23 +2914,13 @@
               <w:szCs w:val="12"/>
             </w:rPr>
           </w:pPr>
-          <w:proofErr w:type="spellStart"/>
           <w:r>
             <w:rPr>
               <w:rFonts w:cs="Georgia"/>
               <w:sz w:val="12"/>
               <w:szCs w:val="12"/>
             </w:rPr>
-            <w:t>Vxl</w:t>
-          </w:r>
-          <w:proofErr w:type="spellEnd"/>
-          <w:r>
-            <w:rPr>
-              <w:rFonts w:cs="Georgia"/>
-              <w:sz w:val="12"/>
-              <w:szCs w:val="12"/>
-            </w:rPr>
-            <w:t>: 08-452 70 00</w:t>
+            <w:t>Vxl: 08-452 70 00</w:t>
           </w:r>
         </w:p>
         <w:p>
@@ -3153,7 +2932,6 @@
               <w:szCs w:val="12"/>
             </w:rPr>
           </w:pPr>
-          <w:proofErr w:type="gramStart"/>
           <w:r>
             <w:rPr>
               <w:rFonts w:cs="Georgia"/>
@@ -3170,8 +2948,8 @@
             </w:rPr>
             <w:t xml:space="preserve"> </w:t>
           </w:r>
-          <w:bookmarkStart w:id="20" w:name="PhoneDirect"/>
-          <w:bookmarkEnd w:id="20"/>
+          <w:bookmarkStart w:id="19" w:name="PhoneDirect"/>
+          <w:bookmarkEnd w:id="19"/>
           <w:r>
             <w:rPr>
               <w:rFonts w:cs="Georgia"/>
@@ -3186,84 +2964,7 @@
               <w:sz w:val="12"/>
               <w:szCs w:val="12"/>
             </w:rPr>
-            <w:t>0708</w:t>
-          </w:r>
-          <w:proofErr w:type="gramEnd"/>
-          <w:r>
-            <w:rPr>
-              <w:rFonts w:cs="Georgia"/>
-              <w:sz w:val="12"/>
-              <w:szCs w:val="12"/>
-            </w:rPr>
-            <w:t>-224186</w:t>
-          </w:r>
-        </w:p>
-        <w:p>
-          <w:pPr>
-            <w:pStyle w:val="Header"/>
-            <w:rPr>
-              <w:rFonts w:cs="Georgia"/>
-              <w:color w:val="31849B" w:themeColor="accent5" w:themeShade="BF"/>
-              <w:sz w:val="12"/>
-              <w:szCs w:val="12"/>
-            </w:rPr>
-          </w:pPr>
-          <w:bookmarkStart w:id="21" w:name="LMobile"/>
-          <w:bookmarkEnd w:id="21"/>
-          <w:r>
-            <w:rPr>
-              <w:rFonts w:cs="Georgia"/>
-              <w:sz w:val="12"/>
-              <w:szCs w:val="12"/>
-            </w:rPr>
-            <w:t xml:space="preserve"> </w:t>
-          </w:r>
-          <w:bookmarkStart w:id="22" w:name="Mobile"/>
-          <w:bookmarkEnd w:id="22"/>
-          <w:r>
-            <w:rPr>
-              <w:rFonts w:cs="Georgia"/>
-              <w:color w:val="31849B" w:themeColor="accent5" w:themeShade="BF"/>
-              <w:sz w:val="12"/>
-              <w:szCs w:val="12"/>
-            </w:rPr>
-            <w:fldChar w:fldCharType="begin"/>
-          </w:r>
-          <w:r>
-            <w:rPr>
-              <w:rFonts w:cs="Georgia"/>
-              <w:color w:val="31849B" w:themeColor="accent5" w:themeShade="BF"/>
-              <w:sz w:val="12"/>
-              <w:szCs w:val="12"/>
-            </w:rPr>
-            <w:instrText xml:space="preserve"> DOCPROPERTY  "arknummer" \* MERGEFORMAT </w:instrText>
-          </w:r>
-          <w:r>
-            <w:rPr>
-              <w:rFonts w:cs="Georgia"/>
-              <w:color w:val="31849B" w:themeColor="accent5" w:themeShade="BF"/>
-              <w:sz w:val="12"/>
-              <w:szCs w:val="12"/>
-            </w:rPr>
-            <w:fldChar w:fldCharType="separate"/>
-          </w:r>
-          <w:r>
-            <w:rPr>
-              <w:rFonts w:cs="Georgia"/>
-              <w:color w:val="31849B" w:themeColor="accent5" w:themeShade="BF"/>
-              <w:sz w:val="12"/>
-              <w:szCs w:val="12"/>
-            </w:rPr>
-            <w:t>ARK_0023</w:t>
-          </w:r>
-          <w:r>
-            <w:rPr>
-              <w:rFonts w:cs="Georgia"/>
-              <w:color w:val="31849B" w:themeColor="accent5" w:themeShade="BF"/>
-              <w:sz w:val="12"/>
-              <w:szCs w:val="12"/>
-            </w:rPr>
-            <w:fldChar w:fldCharType="end"/>
+            <w:t>0708-224186</w:t>
           </w:r>
         </w:p>
         <w:p>
@@ -3275,6 +2976,8 @@
               <w:szCs w:val="12"/>
             </w:rPr>
           </w:pPr>
+          <w:bookmarkStart w:id="20" w:name="LMobile"/>
+          <w:bookmarkEnd w:id="20"/>
         </w:p>
         <w:p>
           <w:pPr>
@@ -3291,18 +2994,8 @@
               <w:sz w:val="12"/>
               <w:szCs w:val="12"/>
             </w:rPr>
-            <w:t xml:space="preserve">Johan </w:t>
+            <w:t>CeHis</w:t>
           </w:r>
-          <w:proofErr w:type="spellStart"/>
-          <w:r>
-            <w:rPr>
-              <w:rFonts w:cs="Georgia"/>
-              <w:sz w:val="12"/>
-              <w:szCs w:val="12"/>
-            </w:rPr>
-            <w:t>Eltes</w:t>
-          </w:r>
-          <w:proofErr w:type="spellEnd"/>
         </w:p>
         <w:p>
           <w:pPr>
@@ -3313,8 +3006,8 @@
               <w:szCs w:val="12"/>
             </w:rPr>
           </w:pPr>
-          <w:bookmarkStart w:id="23" w:name="Email"/>
-          <w:bookmarkEnd w:id="23"/>
+          <w:bookmarkStart w:id="21" w:name="Email"/>
+          <w:bookmarkEnd w:id="21"/>
         </w:p>
       </w:tc>
       <w:tc>
@@ -3340,10 +3033,10 @@
           <w:r>
             <w:t xml:space="preserve"> </w:t>
           </w:r>
-          <w:bookmarkStart w:id="24" w:name="slask"/>
-          <w:bookmarkStart w:id="25" w:name="Addressee"/>
-          <w:bookmarkEnd w:id="24"/>
-          <w:bookmarkEnd w:id="25"/>
+          <w:bookmarkStart w:id="22" w:name="slask"/>
+          <w:bookmarkStart w:id="23" w:name="Addressee"/>
+          <w:bookmarkEnd w:id="22"/>
+          <w:bookmarkEnd w:id="23"/>
         </w:p>
       </w:tc>
     </w:tr>
@@ -3436,8 +3129,8 @@
     <w:pPr>
       <w:pStyle w:val="Header"/>
     </w:pPr>
-    <w:bookmarkStart w:id="26" w:name="Radera2"/>
-    <w:bookmarkEnd w:id="26"/>
+    <w:bookmarkStart w:id="24" w:name="Radera2"/>
+    <w:bookmarkEnd w:id="24"/>
   </w:p>
   <w:p>
     <w:pPr>
@@ -3558,31 +3251,16 @@
                             </w:rPr>
                             <w:t xml:space="preserve"> (</w:t>
                           </w:r>
-                          <w:r>
-                            <w:fldChar w:fldCharType="begin"/>
-                          </w:r>
-                          <w:r>
-                            <w:instrText xml:space="preserve"> SECTIONPAGES   \* MERGEFORMAT </w:instrText>
-                          </w:r>
-                          <w:r>
-                            <w:fldChar w:fldCharType="separate"/>
-                          </w:r>
-                          <w:r>
-                            <w:rPr>
-                              <w:noProof/>
-                              <w:sz w:val="16"/>
-                              <w:szCs w:val="16"/>
-                            </w:rPr>
-                            <w:t>6</w:t>
-                          </w:r>
-                          <w:r>
-                            <w:rPr>
-                              <w:noProof/>
-                              <w:sz w:val="16"/>
-                              <w:szCs w:val="16"/>
-                            </w:rPr>
-                            <w:fldChar w:fldCharType="end"/>
-                          </w:r>
+                          <w:fldSimple w:instr=" SECTIONPAGES   \* MERGEFORMAT ">
+                            <w:r>
+                              <w:rPr>
+                                <w:noProof/>
+                                <w:sz w:val="16"/>
+                                <w:szCs w:val="16"/>
+                              </w:rPr>
+                              <w:t>6</w:t>
+                            </w:r>
+                          </w:fldSimple>
                           <w:r>
                             <w:rPr>
                               <w:sz w:val="16"/>
@@ -3664,31 +3342,16 @@
                       </w:rPr>
                       <w:t xml:space="preserve"> (</w:t>
                     </w:r>
-                    <w:r>
-                      <w:fldChar w:fldCharType="begin"/>
-                    </w:r>
-                    <w:r>
-                      <w:instrText xml:space="preserve"> SECTIONPAGES   \* MERGEFORMAT </w:instrText>
-                    </w:r>
-                    <w:r>
-                      <w:fldChar w:fldCharType="separate"/>
-                    </w:r>
-                    <w:r>
-                      <w:rPr>
-                        <w:noProof/>
-                        <w:sz w:val="16"/>
-                        <w:szCs w:val="16"/>
-                      </w:rPr>
-                      <w:t>6</w:t>
-                    </w:r>
-                    <w:r>
-                      <w:rPr>
-                        <w:noProof/>
-                        <w:sz w:val="16"/>
-                        <w:szCs w:val="16"/>
-                      </w:rPr>
-                      <w:fldChar w:fldCharType="end"/>
-                    </w:r>
+                    <w:fldSimple w:instr=" SECTIONPAGES   \* MERGEFORMAT ">
+                      <w:r>
+                        <w:rPr>
+                          <w:noProof/>
+                          <w:sz w:val="16"/>
+                          <w:szCs w:val="16"/>
+                        </w:rPr>
+                        <w:t>6</w:t>
+                      </w:r>
+                    </w:fldSimple>
                     <w:r>
                       <w:rPr>
                         <w:sz w:val="16"/>
@@ -8770,7 +8433,7 @@
 </file>
 
 <file path=customXml/itemProps1.xml><?xml version="1.0" encoding="utf-8"?>
-<ds:datastoreItem xmlns:ds="http://schemas.openxmlformats.org/officeDocument/2006/customXml" ds:itemID="{B753B47E-33F9-4F45-AF0A-53B4C9B37659}">
+<ds:datastoreItem xmlns:ds="http://schemas.openxmlformats.org/officeDocument/2006/customXml" ds:itemID="{A4A77163-A2AF-DA46-B990-C5386B38730B}">
   <ds:schemaRefs>
     <ds:schemaRef ds:uri="http://schemas.openxmlformats.org/officeDocument/2006/bibliography"/>
   </ds:schemaRefs>

</xml_diff>